<commit_message>
Update 312 W10Lab Argon Assault Part 4.docx
</commit_message>
<xml_diff>
--- a/W10Lab Argon Assault Part 4/Documents/312 W10Lab Argon Assault Part 4.docx
+++ b/W10Lab Argon Assault Part 4/Documents/312 W10Lab Argon Assault Part 4.docx
@@ -90,7 +90,7 @@
     </w:p>
     <w:p>
       <w:r>
-        <w:t>https://github.com/F-llFr-mGrace/312-Projects/tree/main/312%20W9D1</w:t>
+        <w:t>https://github.com/F-llFr-mGrace/Submission-for-pt-4</w:t>
       </w:r>
     </w:p>
     <w:p>
@@ -99,12 +99,12 @@
           <w:b/>
           <w:bCs/>
         </w:rPr>
-        <w:t>How did Mathf.Clamp() help control player boundaries?</w:t>
+        <w:t>How did using arrays and foreach loops help manage multiple lasers?</w:t>
       </w:r>
     </w:p>
     <w:p>
       <w:r>
-        <w:t>-</w:t>
+        <w:t>It made it easy to cycle through all lasers and toggle them</w:t>
       </w:r>
     </w:p>
     <w:p>
@@ -113,33 +113,26 @@
           <w:b/>
           <w:bCs/>
         </w:rPr>
-        <w:t>Describe the impact of rotation settings on gameplay</w:t>
-      </w:r>
+        <w:t xml:space="preserve">Explain your setup for collision handling and particle emission control. </w:t>
+      </w:r>
+    </w:p>
+    <w:p>
+      <w:r>
+        <w:t>On collision it plays the particle</w:t>
+      </w:r>
+    </w:p>
+    <w:p>
       <w:r>
         <w:rPr>
           <w:b/>
           <w:bCs/>
         </w:rPr>
-        <w:t>?</w:t>
+        <w:t>Describe any additional tweaks you made for explosions or collision effects.</w:t>
       </w:r>
     </w:p>
     <w:p>
       <w:r>
-        <w:t>-</w:t>
-      </w:r>
-    </w:p>
-    <w:p>
-      <w:r>
-        <w:rPr>
-          <w:b/>
-          <w:bCs/>
-        </w:rPr>
-        <w:t>What adjustments did you make during the tuning process?</w:t>
-      </w:r>
-    </w:p>
-    <w:p>
-      <w:r>
-        <w:t>-</w:t>
+        <w:t>I didn’t do anything additional</w:t>
       </w:r>
     </w:p>
     <w:sectPr>
@@ -243,8 +236,101 @@
       </w:pPr>
     </w:lvl>
   </w:abstractNum>
+  <w:abstractNum w:abstractNumId="1" w15:restartNumberingAfterBreak="0">
+    <w:nsid w:val="520E264B"/>
+    <w:multiLevelType w:val="hybridMultilevel"/>
+    <w:tmpl w:val="BB486E2E"/>
+    <w:lvl w:ilvl="0" w:tplc="24149822">
+      <w:start w:val="1"/>
+      <w:numFmt w:val="decimal"/>
+      <w:lvlText w:val="%1."/>
+      <w:lvlJc w:val="left"/>
+      <w:pPr>
+        <w:ind w:left="720" w:hanging="360"/>
+      </w:pPr>
+      <w:rPr>
+        <w:rFonts w:hint="default"/>
+        <w:b/>
+      </w:rPr>
+    </w:lvl>
+    <w:lvl w:ilvl="1" w:tplc="04090019" w:tentative="1">
+      <w:start w:val="1"/>
+      <w:numFmt w:val="lowerLetter"/>
+      <w:lvlText w:val="%2."/>
+      <w:lvlJc w:val="left"/>
+      <w:pPr>
+        <w:ind w:left="1440" w:hanging="360"/>
+      </w:pPr>
+    </w:lvl>
+    <w:lvl w:ilvl="2" w:tplc="0409001B" w:tentative="1">
+      <w:start w:val="1"/>
+      <w:numFmt w:val="lowerRoman"/>
+      <w:lvlText w:val="%3."/>
+      <w:lvlJc w:val="right"/>
+      <w:pPr>
+        <w:ind w:left="2160" w:hanging="180"/>
+      </w:pPr>
+    </w:lvl>
+    <w:lvl w:ilvl="3" w:tplc="0409000F" w:tentative="1">
+      <w:start w:val="1"/>
+      <w:numFmt w:val="decimal"/>
+      <w:lvlText w:val="%4."/>
+      <w:lvlJc w:val="left"/>
+      <w:pPr>
+        <w:ind w:left="2880" w:hanging="360"/>
+      </w:pPr>
+    </w:lvl>
+    <w:lvl w:ilvl="4" w:tplc="04090019" w:tentative="1">
+      <w:start w:val="1"/>
+      <w:numFmt w:val="lowerLetter"/>
+      <w:lvlText w:val="%5."/>
+      <w:lvlJc w:val="left"/>
+      <w:pPr>
+        <w:ind w:left="3600" w:hanging="360"/>
+      </w:pPr>
+    </w:lvl>
+    <w:lvl w:ilvl="5" w:tplc="0409001B" w:tentative="1">
+      <w:start w:val="1"/>
+      <w:numFmt w:val="lowerRoman"/>
+      <w:lvlText w:val="%6."/>
+      <w:lvlJc w:val="right"/>
+      <w:pPr>
+        <w:ind w:left="4320" w:hanging="180"/>
+      </w:pPr>
+    </w:lvl>
+    <w:lvl w:ilvl="6" w:tplc="0409000F" w:tentative="1">
+      <w:start w:val="1"/>
+      <w:numFmt w:val="decimal"/>
+      <w:lvlText w:val="%7."/>
+      <w:lvlJc w:val="left"/>
+      <w:pPr>
+        <w:ind w:left="5040" w:hanging="360"/>
+      </w:pPr>
+    </w:lvl>
+    <w:lvl w:ilvl="7" w:tplc="04090019" w:tentative="1">
+      <w:start w:val="1"/>
+      <w:numFmt w:val="lowerLetter"/>
+      <w:lvlText w:val="%8."/>
+      <w:lvlJc w:val="left"/>
+      <w:pPr>
+        <w:ind w:left="5760" w:hanging="360"/>
+      </w:pPr>
+    </w:lvl>
+    <w:lvl w:ilvl="8" w:tplc="0409001B" w:tentative="1">
+      <w:start w:val="1"/>
+      <w:numFmt w:val="lowerRoman"/>
+      <w:lvlText w:val="%9."/>
+      <w:lvlJc w:val="right"/>
+      <w:pPr>
+        <w:ind w:left="6480" w:hanging="180"/>
+      </w:pPr>
+    </w:lvl>
+  </w:abstractNum>
   <w:num w:numId="1" w16cid:durableId="903872775">
     <w:abstractNumId w:val="0"/>
+  </w:num>
+  <w:num w:numId="2" w16cid:durableId="1857815268">
+    <w:abstractNumId w:val="1"/>
   </w:num>
 </w:numbering>
 </file>

</xml_diff>